<commit_message>
update translation of 'binary hash tree'
update translation of 'binary hash tree' from “二进制哈希树” to “二叉哈希树”
</commit_message>
<xml_diff>
--- a/doc/无密钥签名基础设施.docx
+++ b/doc/无密钥签名基础设施.docx
@@ -852,14 +852,12 @@
         </w:rPr>
         <w:t>临时的每循环</w:t>
       </w:r>
-      <w:bookmarkStart w:id="0" w:name="_GoBack"/>
       <w:r>
         <w:rPr>
           <w:rFonts w:hint="eastAsia"/>
         </w:rPr>
         <w:t>哈希树</w:t>
       </w:r>
-      <w:bookmarkEnd w:id="0"/>
       <w:r>
         <w:rPr>
           <w:rFonts w:hint="eastAsia"/>
@@ -919,17 +917,39 @@
         </w:rPr>
         <w:t>top3</w:t>
       </w:r>
-      <w:r>
-        <w:rPr>
-          <w:rFonts w:hint="eastAsia"/>
-        </w:rPr>
-        <w:t>哈希值被收集到永久</w:t>
-      </w:r>
-      <w:r>
-        <w:rPr>
-          <w:rFonts w:hint="eastAsia"/>
-        </w:rPr>
-        <w:t>哈希树</w:t>
+      <w:proofErr w:type="gramStart"/>
+      <w:r>
+        <w:rPr>
+          <w:rFonts w:hint="eastAsia"/>
+        </w:rPr>
+        <w:t>哈希值被</w:t>
+      </w:r>
+      <w:proofErr w:type="gramEnd"/>
+      <w:r>
+        <w:rPr>
+          <w:rFonts w:hint="eastAsia"/>
+        </w:rPr>
+        <w:t>收集到</w:t>
+      </w:r>
+      <w:proofErr w:type="gramStart"/>
+      <w:r>
+        <w:rPr>
+          <w:rFonts w:hint="eastAsia"/>
+        </w:rPr>
+        <w:t>永久</w:t>
+      </w:r>
+      <w:r>
+        <w:rPr>
+          <w:rFonts w:hint="eastAsia"/>
+        </w:rPr>
+        <w:t>哈</w:t>
+      </w:r>
+      <w:proofErr w:type="gramEnd"/>
+      <w:r>
+        <w:rPr>
+          <w:rFonts w:hint="eastAsia"/>
+        </w:rPr>
+        <w:t>希树</w:t>
       </w:r>
       <w:r>
         <w:rPr>
@@ -2448,18 +2468,58 @@
         <w:rPr>
           <w:rFonts w:hint="eastAsia"/>
         </w:rPr>
-        <w:t>基于时间戳的二进制哈希树</w:t>
-      </w:r>
-    </w:p>
-    <w:p>
-      <w:pPr>
-        <w:ind w:firstLine="420"/>
-      </w:pPr>
-      <w:r>
-        <w:rPr>
-          <w:rFonts w:hint="eastAsia"/>
-        </w:rPr>
-        <w:t>在每个聚合期间，聚合树的顶部存储在日历数据库中。为了在日历数据库中不可撤销地提交有序的值序列，它们被链接到一个二进制哈希树中，使得叶子</w:t>
+        <w:t>基于时间戳</w:t>
+      </w:r>
+      <w:proofErr w:type="gramStart"/>
+      <w:r>
+        <w:rPr>
+          <w:rFonts w:hint="eastAsia"/>
+        </w:rPr>
+        <w:t>的</w:t>
+      </w:r>
+      <w:r>
+        <w:rPr>
+          <w:rFonts w:hint="eastAsia"/>
+        </w:rPr>
+        <w:t>二叉</w:t>
+      </w:r>
+      <w:r>
+        <w:rPr>
+          <w:rFonts w:hint="eastAsia"/>
+        </w:rPr>
+        <w:t>哈希</w:t>
+      </w:r>
+      <w:proofErr w:type="gramEnd"/>
+      <w:r>
+        <w:rPr>
+          <w:rFonts w:hint="eastAsia"/>
+        </w:rPr>
+        <w:t>树</w:t>
+      </w:r>
+    </w:p>
+    <w:p>
+      <w:pPr>
+        <w:ind w:firstLine="420"/>
+      </w:pPr>
+      <w:r>
+        <w:rPr>
+          <w:rFonts w:hint="eastAsia"/>
+        </w:rPr>
+        <w:t>在每个聚合期间，聚合树的顶部存储在日历数据库中。为了在日历数据库中不可撤销地提交有序的值序列，它们被链接到一个</w:t>
+      </w:r>
+      <w:r>
+        <w:rPr>
+          <w:rFonts w:hint="eastAsia"/>
+        </w:rPr>
+        <w:t>二叉</w:t>
+      </w:r>
+      <w:bookmarkStart w:id="0" w:name="_GoBack"/>
+      <w:bookmarkEnd w:id="0"/>
+      <w:r>
+        <w:rPr>
+          <w:rFonts w:hint="eastAsia"/>
+        </w:rPr>
+        <w:t>哈希树中，使得叶子</w:t>
       </w:r>
       <w:r>
         <w:rPr>

</xml_diff>